<commit_message>
added cheat sheets to document folder , installed virtual environment and packages
</commit_message>
<xml_diff>
--- a/documentations/Week 14.docx
+++ b/documentations/Week 14.docx
@@ -13,20 +13,256 @@
         <w:rPr>
           <w:sz w:val="32"/>
           <w:szCs w:val="32"/>
-        </w:rPr>
-        <w:t>Week 14: backend</w:t>
-      </w:r>
+          <w:highlight w:val="yellow"/>
+        </w:rPr>
+        <w:t xml:space="preserve">Week </w:t>
+      </w:r>
+      <w:proofErr w:type="gramStart"/>
       <w:r>
         <w:rPr>
           <w:sz w:val="32"/>
           <w:szCs w:val="32"/>
-        </w:rPr>
-        <w:t xml:space="preserve"> similar to week 8 and week 9 projects except adding “like” feature and keep track of it through web API.</w:t>
-      </w:r>
+          <w:highlight w:val="yellow"/>
+        </w:rPr>
+        <w:t>14 :</w:t>
+      </w:r>
+      <w:proofErr w:type="gramEnd"/>
+      <w:r>
+        <w:rPr>
+          <w:sz w:val="32"/>
+          <w:szCs w:val="32"/>
+          <w:highlight w:val="yellow"/>
+        </w:rPr>
+        <w:t xml:space="preserve"> </w:t>
+      </w:r>
+      <w:r>
+        <w:rPr>
+          <w:sz w:val="32"/>
+          <w:szCs w:val="32"/>
+          <w:highlight w:val="yellow"/>
+        </w:rPr>
+        <w:t>Semi’s notes</w:t>
+      </w:r>
+    </w:p>
+    <w:p>
+      <w:pPr>
+        <w:rPr>
+          <w:sz w:val="28"/>
+          <w:szCs w:val="28"/>
+        </w:rPr>
+      </w:pPr>
+      <w:r>
+        <w:rPr>
+          <w:sz w:val="28"/>
+          <w:szCs w:val="28"/>
+        </w:rPr>
+        <w:t>7/28/2022</w:t>
+      </w:r>
+      <w:r>
+        <w:rPr>
+          <w:sz w:val="28"/>
+          <w:szCs w:val="28"/>
+        </w:rPr>
+        <w:t xml:space="preserve">: </w:t>
+      </w:r>
+    </w:p>
+    <w:p>
+      <w:pPr>
+        <w:rPr>
+          <w:sz w:val="28"/>
+          <w:szCs w:val="28"/>
+        </w:rPr>
+      </w:pPr>
+      <w:r>
+        <w:rPr>
+          <w:sz w:val="28"/>
+          <w:szCs w:val="28"/>
+        </w:rPr>
+        <w:t>B</w:t>
+      </w:r>
+      <w:r>
+        <w:rPr>
+          <w:sz w:val="28"/>
+          <w:szCs w:val="28"/>
+        </w:rPr>
+        <w:t xml:space="preserve">ackend similar to </w:t>
+      </w:r>
+      <w:r>
+        <w:rPr>
+          <w:sz w:val="28"/>
+          <w:szCs w:val="28"/>
+          <w:highlight w:val="yellow"/>
+        </w:rPr>
+        <w:t>week 8</w:t>
+      </w:r>
+      <w:r>
+        <w:rPr>
+          <w:sz w:val="28"/>
+          <w:szCs w:val="28"/>
+        </w:rPr>
+        <w:t xml:space="preserve"> and </w:t>
+      </w:r>
+      <w:r>
+        <w:rPr>
+          <w:sz w:val="28"/>
+          <w:szCs w:val="28"/>
+          <w:highlight w:val="yellow"/>
+        </w:rPr>
+        <w:t>week 9 projects</w:t>
+      </w:r>
+      <w:r>
+        <w:rPr>
+          <w:sz w:val="28"/>
+          <w:szCs w:val="28"/>
+        </w:rPr>
+        <w:t xml:space="preserve"> except adding “like” feature and keep track of it through web API.</w:t>
+      </w:r>
+      <w:r>
+        <w:rPr>
+          <w:sz w:val="28"/>
+          <w:szCs w:val="28"/>
+        </w:rPr>
+        <w:t xml:space="preserve"> I think it is like adding picture column like week8. </w:t>
+      </w:r>
+    </w:p>
+    <w:p>
+      <w:pPr>
+        <w:rPr>
+          <w:sz w:val="28"/>
+          <w:szCs w:val="28"/>
+        </w:rPr>
+      </w:pPr>
+      <w:r>
+        <w:rPr>
+          <w:sz w:val="28"/>
+          <w:szCs w:val="28"/>
+          <w:highlight w:val="yellow"/>
+        </w:rPr>
+        <w:t>Following week 8 videos</w:t>
+      </w:r>
+      <w:r>
+        <w:rPr>
+          <w:sz w:val="28"/>
+          <w:szCs w:val="28"/>
+        </w:rPr>
+        <w:t xml:space="preserve"> to set up </w:t>
+      </w:r>
+      <w:r>
+        <w:rPr>
+          <w:sz w:val="28"/>
+          <w:szCs w:val="28"/>
+        </w:rPr>
+        <w:t>web application Frameworks and Django REST API</w:t>
+      </w:r>
+      <w:r>
+        <w:rPr>
+          <w:sz w:val="28"/>
+          <w:szCs w:val="28"/>
+        </w:rPr>
+        <w:t xml:space="preserve"> and also separate cheat sheet. </w:t>
+      </w:r>
+    </w:p>
+    <w:p>
+      <w:pPr>
+        <w:rPr>
+          <w:sz w:val="28"/>
+          <w:szCs w:val="28"/>
+        </w:rPr>
+      </w:pPr>
+      <w:r>
+        <w:rPr>
+          <w:sz w:val="28"/>
+          <w:szCs w:val="28"/>
+        </w:rPr>
+        <w:t>API: Backend</w:t>
+      </w:r>
+    </w:p>
+    <w:p>
+      <w:pPr>
+        <w:rPr>
+          <w:sz w:val="28"/>
+          <w:szCs w:val="28"/>
+        </w:rPr>
+      </w:pPr>
+      <w:r>
+        <w:rPr>
+          <w:sz w:val="28"/>
+          <w:szCs w:val="28"/>
+        </w:rPr>
+        <w:t>Postman: Frontend simulator</w:t>
+      </w:r>
+    </w:p>
+    <w:p>
+      <w:pPr>
+        <w:rPr>
+          <w:sz w:val="28"/>
+          <w:szCs w:val="28"/>
+        </w:rPr>
+      </w:pPr>
+      <w:r>
+        <w:rPr>
+          <w:sz w:val="28"/>
+          <w:szCs w:val="28"/>
+        </w:rPr>
+        <w:t>Apps in Django represents data in database, views, models, urls</w:t>
+      </w:r>
+    </w:p>
+    <w:p>
+      <w:pPr>
+        <w:rPr>
+          <w:sz w:val="28"/>
+          <w:szCs w:val="28"/>
+        </w:rPr>
+      </w:pPr>
+      <w:r>
+        <w:rPr>
+          <w:sz w:val="28"/>
+          <w:szCs w:val="28"/>
+        </w:rPr>
+        <w:t>Django manages database(backend)</w:t>
+      </w:r>
+    </w:p>
+    <w:p>
+      <w:pPr>
+        <w:rPr>
+          <w:sz w:val="28"/>
+          <w:szCs w:val="28"/>
+        </w:rPr>
+      </w:pPr>
+      <w:r>
+        <w:rPr>
+          <w:sz w:val="28"/>
+          <w:szCs w:val="28"/>
+        </w:rPr>
+        <w:t>React manages frontend</w:t>
+      </w:r>
+    </w:p>
+    <w:p>
+      <w:pPr>
+        <w:rPr>
+          <w:sz w:val="28"/>
+          <w:szCs w:val="28"/>
+        </w:rPr>
+      </w:pPr>
+      <w:r>
+        <w:rPr>
+          <w:sz w:val="28"/>
+          <w:szCs w:val="28"/>
+        </w:rPr>
+        <w:t>Installing django: installing dependencies like packages, libraries, and framework</w:t>
+      </w:r>
+    </w:p>
+    <w:p>
+      <w:pPr>
+        <w:rPr>
+          <w:sz w:val="28"/>
+          <w:szCs w:val="28"/>
+        </w:rPr>
+      </w:pPr>
     </w:p>
     <w:sectPr>
       <w:pgSz w:w="12240" w:h="15840"/>
-      <w:pgMar w:top="1440" w:right="1440" w:bottom="1440" w:left="1440" w:header="720" w:footer="720" w:gutter="0"/>
+      <w:pgMar w:top="1440" w:right="810" w:bottom="1440" w:left="900" w:header="720" w:footer="720" w:gutter="0"/>
       <w:cols w:space="720"/>
       <w:docGrid w:linePitch="360"/>
     </w:sectPr>
@@ -157,6 +393,7 @@
     <w:lsdException w:name="HTML Sample" w:semiHidden="1" w:unhideWhenUsed="1"/>
     <w:lsdException w:name="HTML Typewriter" w:semiHidden="1" w:unhideWhenUsed="1"/>
     <w:lsdException w:name="HTML Variable" w:semiHidden="1" w:unhideWhenUsed="1"/>
+    <w:lsdException w:name="Normal Table" w:semiHidden="1" w:unhideWhenUsed="1"/>
     <w:lsdException w:name="annotation subject" w:semiHidden="1" w:unhideWhenUsed="1"/>
     <w:lsdException w:name="No List" w:semiHidden="1" w:unhideWhenUsed="1"/>
     <w:lsdException w:name="Outline List 1" w:semiHidden="1" w:unhideWhenUsed="1"/>
@@ -203,8 +440,10 @@
     <w:lsdException w:name="Table Subtle 2" w:semiHidden="1" w:unhideWhenUsed="1"/>
     <w:lsdException w:name="Table Web 1" w:semiHidden="1" w:unhideWhenUsed="1"/>
     <w:lsdException w:name="Table Web 2" w:semiHidden="1" w:unhideWhenUsed="1"/>
+    <w:lsdException w:name="Table Web 3" w:semiHidden="1" w:unhideWhenUsed="1"/>
     <w:lsdException w:name="Balloon Text" w:semiHidden="1" w:unhideWhenUsed="1"/>
     <w:lsdException w:name="Table Grid" w:uiPriority="39"/>
+    <w:lsdException w:name="Table Theme" w:semiHidden="1" w:unhideWhenUsed="1"/>
     <w:lsdException w:name="Placeholder Text" w:semiHidden="1"/>
     <w:lsdException w:name="No Spacing" w:uiPriority="1" w:qFormat="1"/>
     <w:lsdException w:name="Light Shading" w:uiPriority="60"/>

</xml_diff>

<commit_message>
made serializers.py , added more info in week14 document
</commit_message>
<xml_diff>
--- a/documentations/Week 14.docx
+++ b/documentations/Week 14.docx
@@ -251,6 +251,105 @@
         </w:rPr>
         <w:t>Installing django: installing dependencies like packages, libraries, and framework</w:t>
       </w:r>
+    </w:p>
+    <w:p>
+      <w:pPr>
+        <w:shd w:val="clear" w:color="auto" w:fill="FFFFFF"/>
+        <w:spacing w:after="0" w:line="240" w:lineRule="auto"/>
+        <w:outlineLvl w:val="2"/>
+        <w:rPr>
+          <w:rFonts w:eastAsia="Times New Roman" w:cstheme="minorHAnsi"/>
+          <w:color w:val="36394D"/>
+          <w:sz w:val="24"/>
+          <w:szCs w:val="24"/>
+        </w:rPr>
+      </w:pPr>
+      <w:r>
+        <w:rPr>
+          <w:rFonts w:eastAsia="Times New Roman" w:cstheme="minorHAnsi"/>
+          <w:color w:val="36394D"/>
+          <w:sz w:val="24"/>
+          <w:szCs w:val="24"/>
+        </w:rPr>
+        <w:t>How outside world send data to us and vice versa, we don’t want outsider directly send data to us so we use sterilizer as a middle man.</w:t>
+      </w:r>
+    </w:p>
+    <w:p>
+      <w:pPr>
+        <w:shd w:val="clear" w:color="auto" w:fill="FFFFFF"/>
+        <w:spacing w:after="0" w:line="240" w:lineRule="auto"/>
+        <w:outlineLvl w:val="2"/>
+        <w:rPr>
+          <w:rFonts w:eastAsia="Times New Roman" w:cstheme="minorHAnsi"/>
+          <w:color w:val="36394D"/>
+          <w:sz w:val="24"/>
+          <w:szCs w:val="24"/>
+        </w:rPr>
+      </w:pPr>
+      <w:r>
+        <w:rPr>
+          <w:rFonts w:eastAsia="Times New Roman" w:cstheme="minorHAnsi"/>
+          <w:color w:val="36394D"/>
+          <w:sz w:val="24"/>
+          <w:szCs w:val="24"/>
+        </w:rPr>
+        <w:t xml:space="preserve">Helps us convert JSON to python and vice versa  </w:t>
+      </w:r>
+      <w:r>
+        <w:rPr>
+          <w:rFonts w:eastAsia="Times New Roman" w:cstheme="minorHAnsi"/>
+          <w:color w:val="36394D"/>
+          <w:sz w:val="24"/>
+          <w:szCs w:val="24"/>
+        </w:rPr>
+        <w:sym w:font="Wingdings" w:char="F0E0"/>
+      </w:r>
+      <w:r>
+        <w:rPr>
+          <w:rFonts w:eastAsia="Times New Roman" w:cstheme="minorHAnsi"/>
+          <w:color w:val="36394D"/>
+          <w:sz w:val="24"/>
+          <w:szCs w:val="24"/>
+        </w:rPr>
+        <w:t xml:space="preserve">  JSON converter (JASON: data format)</w:t>
+      </w:r>
+    </w:p>
+    <w:p>
+      <w:pPr>
+        <w:shd w:val="clear" w:color="auto" w:fill="FFFFFF"/>
+        <w:spacing w:after="0" w:line="240" w:lineRule="auto"/>
+        <w:outlineLvl w:val="2"/>
+        <w:rPr>
+          <w:rFonts w:eastAsia="Times New Roman" w:cstheme="minorHAnsi"/>
+          <w:color w:val="36394D"/>
+          <w:sz w:val="24"/>
+          <w:szCs w:val="24"/>
+        </w:rPr>
+      </w:pPr>
+      <w:r>
+        <w:rPr>
+          <w:rFonts w:eastAsia="Times New Roman" w:cstheme="minorHAnsi"/>
+          <w:color w:val="36394D"/>
+          <w:sz w:val="24"/>
+          <w:szCs w:val="24"/>
+        </w:rPr>
+        <w:t xml:space="preserve">JASON is a bridge between different programming languages </w:t>
+      </w:r>
+    </w:p>
+    <w:p>
+      <w:pPr>
+        <w:shd w:val="clear" w:color="auto" w:fill="FFFFFF"/>
+        <w:spacing w:after="0" w:line="240" w:lineRule="auto"/>
+        <w:outlineLvl w:val="2"/>
+        <w:rPr>
+          <w:rFonts w:ascii="Source Sans Pro" w:eastAsia="Times New Roman" w:hAnsi="Source Sans Pro" w:cs="Times New Roman"/>
+          <w:b/>
+          <w:bCs/>
+          <w:color w:val="36394D"/>
+          <w:sz w:val="24"/>
+          <w:szCs w:val="24"/>
+        </w:rPr>
+      </w:pPr>
     </w:p>
     <w:p>
       <w:pPr>

</xml_diff>

<commit_message>
created postman , it works so far to do GET
</commit_message>
<xml_diff>
--- a/documentations/Week 14.docx
+++ b/documentations/Week 14.docx
@@ -334,6 +334,185 @@
           <w:szCs w:val="24"/>
         </w:rPr>
         <w:t xml:space="preserve">JASON is a bridge between different programming languages </w:t>
+      </w:r>
+    </w:p>
+    <w:p>
+      <w:pPr>
+        <w:shd w:val="clear" w:color="auto" w:fill="FFFFFF"/>
+        <w:spacing w:after="0" w:line="240" w:lineRule="auto"/>
+        <w:outlineLvl w:val="2"/>
+        <w:rPr>
+          <w:rFonts w:eastAsia="Times New Roman" w:cstheme="minorHAnsi"/>
+          <w:color w:val="36394D"/>
+          <w:sz w:val="24"/>
+          <w:szCs w:val="24"/>
+        </w:rPr>
+      </w:pPr>
+    </w:p>
+    <w:p>
+      <w:pPr>
+        <w:shd w:val="clear" w:color="auto" w:fill="FFFFFF"/>
+        <w:spacing w:after="0" w:line="240" w:lineRule="auto"/>
+        <w:outlineLvl w:val="2"/>
+        <w:rPr>
+          <w:rFonts w:eastAsia="Times New Roman" w:cstheme="minorHAnsi"/>
+          <w:color w:val="36394D"/>
+          <w:sz w:val="24"/>
+          <w:szCs w:val="24"/>
+        </w:rPr>
+      </w:pPr>
+    </w:p>
+    <w:p>
+      <w:pPr>
+        <w:shd w:val="clear" w:color="auto" w:fill="FFFFFF"/>
+        <w:spacing w:after="0" w:line="240" w:lineRule="auto"/>
+        <w:outlineLvl w:val="2"/>
+        <w:rPr>
+          <w:rFonts w:eastAsia="Times New Roman" w:cstheme="minorHAnsi"/>
+          <w:color w:val="36394D"/>
+          <w:sz w:val="24"/>
+          <w:szCs w:val="24"/>
+        </w:rPr>
+      </w:pPr>
+      <w:r>
+        <w:rPr>
+          <w:rFonts w:eastAsia="Times New Roman" w:cstheme="minorHAnsi"/>
+          <w:color w:val="36394D"/>
+          <w:sz w:val="24"/>
+          <w:szCs w:val="24"/>
+        </w:rPr>
+        <w:t>A</w:t>
+      </w:r>
+      <w:r>
+        <w:rPr>
+          <w:rFonts w:eastAsia="Times New Roman" w:cstheme="minorHAnsi"/>
+          <w:color w:val="36394D"/>
+          <w:sz w:val="24"/>
+          <w:szCs w:val="24"/>
+        </w:rPr>
+        <w:t>ccomplishment</w:t>
+      </w:r>
+      <w:r>
+        <w:rPr>
+          <w:rFonts w:eastAsia="Times New Roman" w:cstheme="minorHAnsi"/>
+          <w:color w:val="36394D"/>
+          <w:sz w:val="24"/>
+          <w:szCs w:val="24"/>
+        </w:rPr>
+        <w:t>s:</w:t>
+      </w:r>
+    </w:p>
+    <w:p>
+      <w:pPr>
+        <w:shd w:val="clear" w:color="auto" w:fill="FFFFFF"/>
+        <w:spacing w:after="0" w:line="240" w:lineRule="auto"/>
+        <w:outlineLvl w:val="2"/>
+        <w:rPr>
+          <w:rFonts w:eastAsia="Times New Roman" w:cstheme="minorHAnsi"/>
+          <w:color w:val="36394D"/>
+          <w:sz w:val="24"/>
+          <w:szCs w:val="24"/>
+        </w:rPr>
+      </w:pPr>
+      <w:r>
+        <w:rPr>
+          <w:rFonts w:eastAsia="Times New Roman" w:cstheme="minorHAnsi"/>
+          <w:color w:val="36394D"/>
+          <w:sz w:val="24"/>
+          <w:szCs w:val="24"/>
+        </w:rPr>
+        <w:drawing>
+          <wp:inline distT="0" distB="0" distL="0" distR="0" wp14:anchorId="191D1AB4" wp14:editId="43F83F97">
+            <wp:extent cx="5219700" cy="2812095"/>
+            <wp:effectExtent l="0" t="0" r="0" b="7620"/>
+            <wp:docPr id="2" name="Picture 2"/>
+            <wp:cNvGraphicFramePr>
+              <a:graphicFrameLocks xmlns:a="http://schemas.openxmlformats.org/drawingml/2006/main" noChangeAspect="1"/>
+            </wp:cNvGraphicFramePr>
+            <a:graphic xmlns:a="http://schemas.openxmlformats.org/drawingml/2006/main">
+              <a:graphicData uri="http://schemas.openxmlformats.org/drawingml/2006/picture">
+                <pic:pic xmlns:pic="http://schemas.openxmlformats.org/drawingml/2006/picture">
+                  <pic:nvPicPr>
+                    <pic:cNvPr id="1" name=""/>
+                    <pic:cNvPicPr/>
+                  </pic:nvPicPr>
+                  <pic:blipFill>
+                    <a:blip r:embed="rId4"/>
+                    <a:stretch>
+                      <a:fillRect/>
+                    </a:stretch>
+                  </pic:blipFill>
+                  <pic:spPr>
+                    <a:xfrm>
+                      <a:off x="0" y="0"/>
+                      <a:ext cx="5226476" cy="2815745"/>
+                    </a:xfrm>
+                    <a:prstGeom prst="rect">
+                      <a:avLst/>
+                    </a:prstGeom>
+                  </pic:spPr>
+                </pic:pic>
+              </a:graphicData>
+            </a:graphic>
+          </wp:inline>
+        </w:drawing>
+      </w:r>
+    </w:p>
+    <w:p>
+      <w:pPr>
+        <w:shd w:val="clear" w:color="auto" w:fill="FFFFFF"/>
+        <w:spacing w:after="0" w:line="240" w:lineRule="auto"/>
+        <w:outlineLvl w:val="2"/>
+        <w:rPr>
+          <w:rFonts w:eastAsia="Times New Roman" w:cstheme="minorHAnsi"/>
+          <w:color w:val="36394D"/>
+          <w:sz w:val="24"/>
+          <w:szCs w:val="24"/>
+        </w:rPr>
+      </w:pPr>
+      <w:r>
+        <w:rPr>
+          <w:rFonts w:eastAsia="Times New Roman" w:cstheme="minorHAnsi"/>
+          <w:color w:val="36394D"/>
+          <w:sz w:val="24"/>
+          <w:szCs w:val="24"/>
+        </w:rPr>
+        <w:lastRenderedPageBreak/>
+        <w:drawing>
+          <wp:inline distT="0" distB="0" distL="0" distR="0" wp14:anchorId="46734C68" wp14:editId="6913939D">
+            <wp:extent cx="3822700" cy="2385829"/>
+            <wp:effectExtent l="0" t="0" r="6350" b="0"/>
+            <wp:docPr id="1" name="Picture 1"/>
+            <wp:cNvGraphicFramePr>
+              <a:graphicFrameLocks xmlns:a="http://schemas.openxmlformats.org/drawingml/2006/main" noChangeAspect="1"/>
+            </wp:cNvGraphicFramePr>
+            <a:graphic xmlns:a="http://schemas.openxmlformats.org/drawingml/2006/main">
+              <a:graphicData uri="http://schemas.openxmlformats.org/drawingml/2006/picture">
+                <pic:pic xmlns:pic="http://schemas.openxmlformats.org/drawingml/2006/picture">
+                  <pic:nvPicPr>
+                    <pic:cNvPr id="1" name=""/>
+                    <pic:cNvPicPr/>
+                  </pic:nvPicPr>
+                  <pic:blipFill>
+                    <a:blip r:embed="rId5"/>
+                    <a:stretch>
+                      <a:fillRect/>
+                    </a:stretch>
+                  </pic:blipFill>
+                  <pic:spPr>
+                    <a:xfrm>
+                      <a:off x="0" y="0"/>
+                      <a:ext cx="3830487" cy="2390689"/>
+                    </a:xfrm>
+                    <a:prstGeom prst="rect">
+                      <a:avLst/>
+                    </a:prstGeom>
+                  </pic:spPr>
+                </pic:pic>
+              </a:graphicData>
+            </a:graphic>
+          </wp:inline>
+        </w:drawing>
       </w:r>
     </w:p>
     <w:p>

</xml_diff>

<commit_message>
database, postman, server all works , registered models in admin.py
</commit_message>
<xml_diff>
--- a/documentations/Week 14.docx
+++ b/documentations/Week 14.docx
@@ -15,32 +15,14 @@
           <w:szCs w:val="32"/>
           <w:highlight w:val="yellow"/>
         </w:rPr>
-        <w:t xml:space="preserve">Week </w:t>
-      </w:r>
-      <w:proofErr w:type="gramStart"/>
+        <w:t xml:space="preserve">Week 14 : </w:t>
+      </w:r>
       <w:r>
         <w:rPr>
           <w:sz w:val="32"/>
           <w:szCs w:val="32"/>
           <w:highlight w:val="yellow"/>
         </w:rPr>
-        <w:t>14 :</w:t>
-      </w:r>
-      <w:proofErr w:type="gramEnd"/>
-      <w:r>
-        <w:rPr>
-          <w:sz w:val="32"/>
-          <w:szCs w:val="32"/>
-          <w:highlight w:val="yellow"/>
-        </w:rPr>
-        <w:t xml:space="preserve"> </w:t>
-      </w:r>
-      <w:r>
-        <w:rPr>
-          <w:sz w:val="32"/>
-          <w:szCs w:val="32"/>
-          <w:highlight w:val="yellow"/>
-        </w:rPr>
         <w:t>Semi’s notes</w:t>
       </w:r>
     </w:p>
@@ -417,6 +399,7 @@
       <w:r>
         <w:rPr>
           <w:rFonts w:eastAsia="Times New Roman" w:cstheme="minorHAnsi"/>
+          <w:noProof/>
           <w:color w:val="36394D"/>
           <w:sz w:val="24"/>
           <w:szCs w:val="24"/>
@@ -473,6 +456,7 @@
       <w:r>
         <w:rPr>
           <w:rFonts w:eastAsia="Times New Roman" w:cstheme="minorHAnsi"/>
+          <w:noProof/>
           <w:color w:val="36394D"/>
           <w:sz w:val="24"/>
           <w:szCs w:val="24"/>
@@ -503,6 +487,188 @@
                     <a:xfrm>
                       <a:off x="0" y="0"/>
                       <a:ext cx="3830487" cy="2390689"/>
+                    </a:xfrm>
+                    <a:prstGeom prst="rect">
+                      <a:avLst/>
+                    </a:prstGeom>
+                  </pic:spPr>
+                </pic:pic>
+              </a:graphicData>
+            </a:graphic>
+          </wp:inline>
+        </w:drawing>
+      </w:r>
+    </w:p>
+    <w:p>
+      <w:pPr>
+        <w:shd w:val="clear" w:color="auto" w:fill="FFFFFF"/>
+        <w:spacing w:after="0" w:line="240" w:lineRule="auto"/>
+        <w:outlineLvl w:val="2"/>
+        <w:rPr>
+          <w:rFonts w:eastAsia="Times New Roman" w:cstheme="minorHAnsi"/>
+          <w:color w:val="36394D"/>
+          <w:sz w:val="24"/>
+          <w:szCs w:val="24"/>
+        </w:rPr>
+      </w:pPr>
+      <w:r>
+        <w:rPr>
+          <w:rFonts w:eastAsia="Times New Roman" w:cstheme="minorHAnsi"/>
+          <w:color w:val="36394D"/>
+          <w:sz w:val="24"/>
+          <w:szCs w:val="24"/>
+        </w:rPr>
+        <w:drawing>
+          <wp:inline distT="0" distB="0" distL="0" distR="0" wp14:anchorId="64D4A6C5" wp14:editId="004EB3C7">
+            <wp:extent cx="6686550" cy="2836545"/>
+            <wp:effectExtent l="0" t="0" r="0" b="1905"/>
+            <wp:docPr id="3" name="Picture 3"/>
+            <wp:cNvGraphicFramePr>
+              <a:graphicFrameLocks xmlns:a="http://schemas.openxmlformats.org/drawingml/2006/main" noChangeAspect="1"/>
+            </wp:cNvGraphicFramePr>
+            <a:graphic xmlns:a="http://schemas.openxmlformats.org/drawingml/2006/main">
+              <a:graphicData uri="http://schemas.openxmlformats.org/drawingml/2006/picture">
+                <pic:pic xmlns:pic="http://schemas.openxmlformats.org/drawingml/2006/picture">
+                  <pic:nvPicPr>
+                    <pic:cNvPr id="1" name=""/>
+                    <pic:cNvPicPr/>
+                  </pic:nvPicPr>
+                  <pic:blipFill>
+                    <a:blip r:embed="rId6"/>
+                    <a:stretch>
+                      <a:fillRect/>
+                    </a:stretch>
+                  </pic:blipFill>
+                  <pic:spPr>
+                    <a:xfrm>
+                      <a:off x="0" y="0"/>
+                      <a:ext cx="6686550" cy="2836545"/>
+                    </a:xfrm>
+                    <a:prstGeom prst="rect">
+                      <a:avLst/>
+                    </a:prstGeom>
+                  </pic:spPr>
+                </pic:pic>
+              </a:graphicData>
+            </a:graphic>
+          </wp:inline>
+        </w:drawing>
+      </w:r>
+    </w:p>
+    <w:p>
+      <w:pPr>
+        <w:shd w:val="clear" w:color="auto" w:fill="FFFFFF"/>
+        <w:spacing w:after="0" w:line="240" w:lineRule="auto"/>
+        <w:outlineLvl w:val="2"/>
+        <w:rPr>
+          <w:rFonts w:eastAsia="Times New Roman" w:cstheme="minorHAnsi"/>
+          <w:color w:val="36394D"/>
+          <w:sz w:val="24"/>
+          <w:szCs w:val="24"/>
+        </w:rPr>
+      </w:pPr>
+      <w:r>
+        <w:rPr>
+          <w:rFonts w:eastAsia="Times New Roman" w:cstheme="minorHAnsi"/>
+          <w:color w:val="36394D"/>
+          <w:sz w:val="24"/>
+          <w:szCs w:val="24"/>
+        </w:rPr>
+        <w:lastRenderedPageBreak/>
+        <w:drawing>
+          <wp:inline distT="0" distB="0" distL="0" distR="0" wp14:anchorId="4949AFE2" wp14:editId="154E9935">
+            <wp:extent cx="6686550" cy="3004820"/>
+            <wp:effectExtent l="0" t="0" r="0" b="5080"/>
+            <wp:docPr id="4" name="Picture 4"/>
+            <wp:cNvGraphicFramePr>
+              <a:graphicFrameLocks xmlns:a="http://schemas.openxmlformats.org/drawingml/2006/main" noChangeAspect="1"/>
+            </wp:cNvGraphicFramePr>
+            <a:graphic xmlns:a="http://schemas.openxmlformats.org/drawingml/2006/main">
+              <a:graphicData uri="http://schemas.openxmlformats.org/drawingml/2006/picture">
+                <pic:pic xmlns:pic="http://schemas.openxmlformats.org/drawingml/2006/picture">
+                  <pic:nvPicPr>
+                    <pic:cNvPr id="1" name=""/>
+                    <pic:cNvPicPr/>
+                  </pic:nvPicPr>
+                  <pic:blipFill>
+                    <a:blip r:embed="rId7"/>
+                    <a:stretch>
+                      <a:fillRect/>
+                    </a:stretch>
+                  </pic:blipFill>
+                  <pic:spPr>
+                    <a:xfrm>
+                      <a:off x="0" y="0"/>
+                      <a:ext cx="6686550" cy="3004820"/>
+                    </a:xfrm>
+                    <a:prstGeom prst="rect">
+                      <a:avLst/>
+                    </a:prstGeom>
+                  </pic:spPr>
+                </pic:pic>
+              </a:graphicData>
+            </a:graphic>
+          </wp:inline>
+        </w:drawing>
+      </w:r>
+    </w:p>
+    <w:p>
+      <w:pPr>
+        <w:shd w:val="clear" w:color="auto" w:fill="FFFFFF"/>
+        <w:spacing w:after="0" w:line="240" w:lineRule="auto"/>
+        <w:outlineLvl w:val="2"/>
+        <w:rPr>
+          <w:rFonts w:eastAsia="Times New Roman" w:cstheme="minorHAnsi"/>
+          <w:color w:val="36394D"/>
+          <w:sz w:val="24"/>
+          <w:szCs w:val="24"/>
+        </w:rPr>
+      </w:pPr>
+    </w:p>
+    <w:p>
+      <w:pPr>
+        <w:shd w:val="clear" w:color="auto" w:fill="FFFFFF"/>
+        <w:spacing w:after="0" w:line="240" w:lineRule="auto"/>
+        <w:outlineLvl w:val="2"/>
+        <w:rPr>
+          <w:rFonts w:eastAsia="Times New Roman" w:cstheme="minorHAnsi"/>
+          <w:color w:val="36394D"/>
+          <w:sz w:val="24"/>
+          <w:szCs w:val="24"/>
+        </w:rPr>
+      </w:pPr>
+      <w:r>
+        <w:rPr>
+          <w:rFonts w:eastAsia="Times New Roman" w:cstheme="minorHAnsi"/>
+          <w:color w:val="36394D"/>
+          <w:sz w:val="24"/>
+          <w:szCs w:val="24"/>
+        </w:rPr>
+        <w:drawing>
+          <wp:inline distT="0" distB="0" distL="0" distR="0" wp14:anchorId="1539D6C2" wp14:editId="679DE689">
+            <wp:extent cx="6184900" cy="3442517"/>
+            <wp:effectExtent l="0" t="0" r="6350" b="5715"/>
+            <wp:docPr id="5" name="Picture 5"/>
+            <wp:cNvGraphicFramePr>
+              <a:graphicFrameLocks xmlns:a="http://schemas.openxmlformats.org/drawingml/2006/main" noChangeAspect="1"/>
+            </wp:cNvGraphicFramePr>
+            <a:graphic xmlns:a="http://schemas.openxmlformats.org/drawingml/2006/main">
+              <a:graphicData uri="http://schemas.openxmlformats.org/drawingml/2006/picture">
+                <pic:pic xmlns:pic="http://schemas.openxmlformats.org/drawingml/2006/picture">
+                  <pic:nvPicPr>
+                    <pic:cNvPr id="1" name=""/>
+                    <pic:cNvPicPr/>
+                  </pic:nvPicPr>
+                  <pic:blipFill>
+                    <a:blip r:embed="rId8"/>
+                    <a:stretch>
+                      <a:fillRect/>
+                    </a:stretch>
+                  </pic:blipFill>
+                  <pic:spPr>
+                    <a:xfrm>
+                      <a:off x="0" y="0"/>
+                      <a:ext cx="6190772" cy="3445785"/>
                     </a:xfrm>
                     <a:prstGeom prst="rect">
                       <a:avLst/>

</xml_diff>

<commit_message>
GTE & POST work with correct server status number
</commit_message>
<xml_diff>
--- a/documentations/Week 14.docx
+++ b/documentations/Week 14.docx
@@ -679,6 +679,271 @@
             </a:graphic>
           </wp:inline>
         </w:drawing>
+      </w:r>
+    </w:p>
+    <w:p>
+      <w:pPr>
+        <w:shd w:val="clear" w:color="auto" w:fill="FFFFFF"/>
+        <w:spacing w:after="0" w:line="240" w:lineRule="auto"/>
+        <w:outlineLvl w:val="2"/>
+        <w:rPr>
+          <w:rFonts w:eastAsia="Times New Roman" w:cstheme="minorHAnsi"/>
+          <w:color w:val="36394D"/>
+          <w:sz w:val="24"/>
+          <w:szCs w:val="24"/>
+        </w:rPr>
+      </w:pPr>
+      <w:r>
+        <w:rPr>
+          <w:rFonts w:eastAsia="Times New Roman" w:cstheme="minorHAnsi"/>
+          <w:color w:val="36394D"/>
+          <w:sz w:val="24"/>
+          <w:szCs w:val="24"/>
+        </w:rPr>
+        <w:lastRenderedPageBreak/>
+        <w:drawing>
+          <wp:anchor distT="0" distB="0" distL="114300" distR="114300" simplePos="0" relativeHeight="251658240" behindDoc="0" locked="0" layoutInCell="1" allowOverlap="1" wp14:anchorId="50BAFCB6" wp14:editId="0BA685D4">
+            <wp:simplePos x="571500" y="914400"/>
+            <wp:positionH relativeFrom="column">
+              <wp:align>left</wp:align>
+            </wp:positionH>
+            <wp:positionV relativeFrom="paragraph">
+              <wp:align>top</wp:align>
+            </wp:positionV>
+            <wp:extent cx="5283200" cy="3748413"/>
+            <wp:effectExtent l="0" t="0" r="0" b="4445"/>
+            <wp:wrapSquare wrapText="bothSides"/>
+            <wp:docPr id="6" name="Picture 6"/>
+            <wp:cNvGraphicFramePr>
+              <a:graphicFrameLocks xmlns:a="http://schemas.openxmlformats.org/drawingml/2006/main" noChangeAspect="1"/>
+            </wp:cNvGraphicFramePr>
+            <a:graphic xmlns:a="http://schemas.openxmlformats.org/drawingml/2006/main">
+              <a:graphicData uri="http://schemas.openxmlformats.org/drawingml/2006/picture">
+                <pic:pic xmlns:pic="http://schemas.openxmlformats.org/drawingml/2006/picture">
+                  <pic:nvPicPr>
+                    <pic:cNvPr id="1" name=""/>
+                    <pic:cNvPicPr/>
+                  </pic:nvPicPr>
+                  <pic:blipFill>
+                    <a:blip r:embed="rId9">
+                      <a:extLst>
+                        <a:ext uri="{28A0092B-C50C-407E-A947-70E740481C1C}">
+                          <a14:useLocalDpi xmlns:a14="http://schemas.microsoft.com/office/drawing/2010/main" val="0"/>
+                        </a:ext>
+                      </a:extLst>
+                    </a:blip>
+                    <a:stretch>
+                      <a:fillRect/>
+                    </a:stretch>
+                  </pic:blipFill>
+                  <pic:spPr>
+                    <a:xfrm>
+                      <a:off x="0" y="0"/>
+                      <a:ext cx="5283200" cy="3748413"/>
+                    </a:xfrm>
+                    <a:prstGeom prst="rect">
+                      <a:avLst/>
+                    </a:prstGeom>
+                  </pic:spPr>
+                </pic:pic>
+              </a:graphicData>
+            </a:graphic>
+          </wp:anchor>
+        </w:drawing>
+      </w:r>
+    </w:p>
+    <w:p>
+      <w:pPr>
+        <w:rPr>
+          <w:rFonts w:eastAsia="Times New Roman" w:cstheme="minorHAnsi"/>
+          <w:sz w:val="24"/>
+          <w:szCs w:val="24"/>
+        </w:rPr>
+      </w:pPr>
+    </w:p>
+    <w:p>
+      <w:pPr>
+        <w:rPr>
+          <w:rFonts w:eastAsia="Times New Roman" w:cstheme="minorHAnsi"/>
+          <w:sz w:val="24"/>
+          <w:szCs w:val="24"/>
+        </w:rPr>
+      </w:pPr>
+    </w:p>
+    <w:p>
+      <w:pPr>
+        <w:rPr>
+          <w:rFonts w:eastAsia="Times New Roman" w:cstheme="minorHAnsi"/>
+          <w:sz w:val="24"/>
+          <w:szCs w:val="24"/>
+        </w:rPr>
+      </w:pPr>
+    </w:p>
+    <w:p>
+      <w:pPr>
+        <w:rPr>
+          <w:rFonts w:eastAsia="Times New Roman" w:cstheme="minorHAnsi"/>
+          <w:sz w:val="24"/>
+          <w:szCs w:val="24"/>
+        </w:rPr>
+      </w:pPr>
+    </w:p>
+    <w:p>
+      <w:pPr>
+        <w:rPr>
+          <w:rFonts w:eastAsia="Times New Roman" w:cstheme="minorHAnsi"/>
+          <w:sz w:val="24"/>
+          <w:szCs w:val="24"/>
+        </w:rPr>
+      </w:pPr>
+    </w:p>
+    <w:p>
+      <w:pPr>
+        <w:rPr>
+          <w:rFonts w:eastAsia="Times New Roman" w:cstheme="minorHAnsi"/>
+          <w:sz w:val="24"/>
+          <w:szCs w:val="24"/>
+        </w:rPr>
+      </w:pPr>
+    </w:p>
+    <w:p>
+      <w:pPr>
+        <w:rPr>
+          <w:rFonts w:eastAsia="Times New Roman" w:cstheme="minorHAnsi"/>
+          <w:sz w:val="24"/>
+          <w:szCs w:val="24"/>
+        </w:rPr>
+      </w:pPr>
+    </w:p>
+    <w:p>
+      <w:pPr>
+        <w:rPr>
+          <w:rFonts w:eastAsia="Times New Roman" w:cstheme="minorHAnsi"/>
+          <w:sz w:val="24"/>
+          <w:szCs w:val="24"/>
+        </w:rPr>
+      </w:pPr>
+    </w:p>
+    <w:p>
+      <w:pPr>
+        <w:rPr>
+          <w:rFonts w:eastAsia="Times New Roman" w:cstheme="minorHAnsi"/>
+          <w:sz w:val="24"/>
+          <w:szCs w:val="24"/>
+        </w:rPr>
+      </w:pPr>
+    </w:p>
+    <w:p>
+      <w:pPr>
+        <w:rPr>
+          <w:rFonts w:eastAsia="Times New Roman" w:cstheme="minorHAnsi"/>
+          <w:sz w:val="24"/>
+          <w:szCs w:val="24"/>
+        </w:rPr>
+      </w:pPr>
+    </w:p>
+    <w:p>
+      <w:pPr>
+        <w:shd w:val="clear" w:color="auto" w:fill="FFFFFF"/>
+        <w:spacing w:after="0" w:line="240" w:lineRule="auto"/>
+        <w:outlineLvl w:val="2"/>
+        <w:rPr>
+          <w:rFonts w:eastAsia="Times New Roman" w:cstheme="minorHAnsi"/>
+          <w:color w:val="36394D"/>
+          <w:sz w:val="24"/>
+          <w:szCs w:val="24"/>
+        </w:rPr>
+      </w:pPr>
+    </w:p>
+    <w:p>
+      <w:pPr>
+        <w:shd w:val="clear" w:color="auto" w:fill="FFFFFF"/>
+        <w:spacing w:after="0" w:line="240" w:lineRule="auto"/>
+        <w:outlineLvl w:val="2"/>
+        <w:rPr>
+          <w:rFonts w:eastAsia="Times New Roman" w:cstheme="minorHAnsi"/>
+          <w:color w:val="36394D"/>
+          <w:sz w:val="24"/>
+          <w:szCs w:val="24"/>
+        </w:rPr>
+      </w:pPr>
+    </w:p>
+    <w:p>
+      <w:pPr>
+        <w:shd w:val="clear" w:color="auto" w:fill="FFFFFF"/>
+        <w:spacing w:after="0" w:line="240" w:lineRule="auto"/>
+        <w:outlineLvl w:val="2"/>
+        <w:rPr>
+          <w:rFonts w:eastAsia="Times New Roman" w:cstheme="minorHAnsi"/>
+          <w:color w:val="36394D"/>
+          <w:sz w:val="24"/>
+          <w:szCs w:val="24"/>
+        </w:rPr>
+      </w:pPr>
+    </w:p>
+    <w:p>
+      <w:pPr>
+        <w:shd w:val="clear" w:color="auto" w:fill="FFFFFF"/>
+        <w:spacing w:after="0" w:line="240" w:lineRule="auto"/>
+        <w:outlineLvl w:val="2"/>
+        <w:rPr>
+          <w:rFonts w:eastAsia="Times New Roman" w:cstheme="minorHAnsi"/>
+          <w:color w:val="36394D"/>
+          <w:sz w:val="24"/>
+          <w:szCs w:val="24"/>
+        </w:rPr>
+      </w:pPr>
+      <w:r>
+        <w:rPr>
+          <w:rFonts w:eastAsia="Times New Roman" w:cstheme="minorHAnsi"/>
+          <w:color w:val="36394D"/>
+          <w:sz w:val="24"/>
+          <w:szCs w:val="24"/>
+        </w:rPr>
+        <w:drawing>
+          <wp:inline distT="0" distB="0" distL="0" distR="0" wp14:anchorId="68DBB2E3" wp14:editId="0F6BEBD6">
+            <wp:extent cx="6686550" cy="2900045"/>
+            <wp:effectExtent l="0" t="0" r="0" b="0"/>
+            <wp:docPr id="7" name="Picture 7"/>
+            <wp:cNvGraphicFramePr>
+              <a:graphicFrameLocks xmlns:a="http://schemas.openxmlformats.org/drawingml/2006/main" noChangeAspect="1"/>
+            </wp:cNvGraphicFramePr>
+            <a:graphic xmlns:a="http://schemas.openxmlformats.org/drawingml/2006/main">
+              <a:graphicData uri="http://schemas.openxmlformats.org/drawingml/2006/picture">
+                <pic:pic xmlns:pic="http://schemas.openxmlformats.org/drawingml/2006/picture">
+                  <pic:nvPicPr>
+                    <pic:cNvPr id="1" name=""/>
+                    <pic:cNvPicPr/>
+                  </pic:nvPicPr>
+                  <pic:blipFill>
+                    <a:blip r:embed="rId10"/>
+                    <a:stretch>
+                      <a:fillRect/>
+                    </a:stretch>
+                  </pic:blipFill>
+                  <pic:spPr>
+                    <a:xfrm>
+                      <a:off x="0" y="0"/>
+                      <a:ext cx="6686550" cy="2900045"/>
+                    </a:xfrm>
+                    <a:prstGeom prst="rect">
+                      <a:avLst/>
+                    </a:prstGeom>
+                  </pic:spPr>
+                </pic:pic>
+              </a:graphicData>
+            </a:graphic>
+          </wp:inline>
+        </w:drawing>
+      </w:r>
+      <w:r>
+        <w:rPr>
+          <w:rFonts w:eastAsia="Times New Roman" w:cstheme="minorHAnsi"/>
+          <w:color w:val="36394D"/>
+          <w:sz w:val="24"/>
+          <w:szCs w:val="24"/>
+        </w:rPr>
+        <w:br w:type="textWrapping" w:clear="all"/>
       </w:r>
     </w:p>
     <w:p>

</xml_diff>

<commit_message>
get by ID is working
</commit_message>
<xml_diff>
--- a/documentations/Week 14.docx
+++ b/documentations/Week 14.docx
@@ -944,6 +944,133 @@
           <w:szCs w:val="24"/>
         </w:rPr>
         <w:br w:type="textWrapping" w:clear="all"/>
+      </w:r>
+    </w:p>
+    <w:p>
+      <w:pPr>
+        <w:shd w:val="clear" w:color="auto" w:fill="FFFFFF"/>
+        <w:spacing w:after="0" w:line="240" w:lineRule="auto"/>
+        <w:outlineLvl w:val="2"/>
+        <w:rPr>
+          <w:rFonts w:eastAsia="Times New Roman" w:cstheme="minorHAnsi"/>
+          <w:color w:val="36394D"/>
+          <w:sz w:val="24"/>
+          <w:szCs w:val="24"/>
+        </w:rPr>
+      </w:pPr>
+      <w:r>
+        <w:rPr>
+          <w:rFonts w:eastAsia="Times New Roman" w:cstheme="minorHAnsi"/>
+          <w:color w:val="36394D"/>
+          <w:sz w:val="24"/>
+          <w:szCs w:val="24"/>
+        </w:rPr>
+        <w:lastRenderedPageBreak/>
+        <w:drawing>
+          <wp:inline distT="0" distB="0" distL="0" distR="0" wp14:anchorId="05CEF71A" wp14:editId="1402F291">
+            <wp:extent cx="6686550" cy="5584825"/>
+            <wp:effectExtent l="0" t="0" r="0" b="0"/>
+            <wp:docPr id="8" name="Picture 8"/>
+            <wp:cNvGraphicFramePr>
+              <a:graphicFrameLocks xmlns:a="http://schemas.openxmlformats.org/drawingml/2006/main" noChangeAspect="1"/>
+            </wp:cNvGraphicFramePr>
+            <a:graphic xmlns:a="http://schemas.openxmlformats.org/drawingml/2006/main">
+              <a:graphicData uri="http://schemas.openxmlformats.org/drawingml/2006/picture">
+                <pic:pic xmlns:pic="http://schemas.openxmlformats.org/drawingml/2006/picture">
+                  <pic:nvPicPr>
+                    <pic:cNvPr id="1" name=""/>
+                    <pic:cNvPicPr/>
+                  </pic:nvPicPr>
+                  <pic:blipFill>
+                    <a:blip r:embed="rId11"/>
+                    <a:stretch>
+                      <a:fillRect/>
+                    </a:stretch>
+                  </pic:blipFill>
+                  <pic:spPr>
+                    <a:xfrm>
+                      <a:off x="0" y="0"/>
+                      <a:ext cx="6686550" cy="5584825"/>
+                    </a:xfrm>
+                    <a:prstGeom prst="rect">
+                      <a:avLst/>
+                    </a:prstGeom>
+                  </pic:spPr>
+                </pic:pic>
+              </a:graphicData>
+            </a:graphic>
+          </wp:inline>
+        </w:drawing>
+      </w:r>
+    </w:p>
+    <w:p>
+      <w:pPr>
+        <w:shd w:val="clear" w:color="auto" w:fill="FFFFFF"/>
+        <w:spacing w:after="0" w:line="240" w:lineRule="auto"/>
+        <w:outlineLvl w:val="2"/>
+        <w:rPr>
+          <w:rFonts w:eastAsia="Times New Roman" w:cstheme="minorHAnsi"/>
+          <w:color w:val="36394D"/>
+          <w:sz w:val="24"/>
+          <w:szCs w:val="24"/>
+        </w:rPr>
+      </w:pPr>
+    </w:p>
+    <w:p>
+      <w:pPr>
+        <w:shd w:val="clear" w:color="auto" w:fill="FFFFFF"/>
+        <w:spacing w:after="0" w:line="240" w:lineRule="auto"/>
+        <w:outlineLvl w:val="2"/>
+        <w:rPr>
+          <w:rFonts w:eastAsia="Times New Roman" w:cstheme="minorHAnsi"/>
+          <w:color w:val="36394D"/>
+          <w:sz w:val="24"/>
+          <w:szCs w:val="24"/>
+        </w:rPr>
+      </w:pPr>
+      <w:r>
+        <w:rPr>
+          <w:rFonts w:eastAsia="Times New Roman" w:cstheme="minorHAnsi"/>
+          <w:color w:val="36394D"/>
+          <w:sz w:val="24"/>
+          <w:szCs w:val="24"/>
+        </w:rPr>
+        <w:lastRenderedPageBreak/>
+        <w:drawing>
+          <wp:inline distT="0" distB="0" distL="0" distR="0" wp14:anchorId="7106FDCC" wp14:editId="3319710C">
+            <wp:extent cx="6686550" cy="3288665"/>
+            <wp:effectExtent l="0" t="0" r="0" b="6985"/>
+            <wp:docPr id="9" name="Picture 9"/>
+            <wp:cNvGraphicFramePr>
+              <a:graphicFrameLocks xmlns:a="http://schemas.openxmlformats.org/drawingml/2006/main" noChangeAspect="1"/>
+            </wp:cNvGraphicFramePr>
+            <a:graphic xmlns:a="http://schemas.openxmlformats.org/drawingml/2006/main">
+              <a:graphicData uri="http://schemas.openxmlformats.org/drawingml/2006/picture">
+                <pic:pic xmlns:pic="http://schemas.openxmlformats.org/drawingml/2006/picture">
+                  <pic:nvPicPr>
+                    <pic:cNvPr id="1" name=""/>
+                    <pic:cNvPicPr/>
+                  </pic:nvPicPr>
+                  <pic:blipFill>
+                    <a:blip r:embed="rId12"/>
+                    <a:stretch>
+                      <a:fillRect/>
+                    </a:stretch>
+                  </pic:blipFill>
+                  <pic:spPr>
+                    <a:xfrm>
+                      <a:off x="0" y="0"/>
+                      <a:ext cx="6686550" cy="3288665"/>
+                    </a:xfrm>
+                    <a:prstGeom prst="rect">
+                      <a:avLst/>
+                    </a:prstGeom>
+                  </pic:spPr>
+                </pic:pic>
+              </a:graphicData>
+            </a:graphic>
+          </wp:inline>
+        </w:drawing>
       </w:r>
     </w:p>
     <w:p>

</xml_diff>

<commit_message>
it is all done , posting , deleting,...
</commit_message>
<xml_diff>
--- a/documentations/Week 14.docx
+++ b/documentations/Week 14.docx
@@ -1028,6 +1028,19 @@
           <w:szCs w:val="24"/>
         </w:rPr>
       </w:pPr>
+    </w:p>
+    <w:p>
+      <w:pPr>
+        <w:shd w:val="clear" w:color="auto" w:fill="FFFFFF"/>
+        <w:spacing w:after="0" w:line="240" w:lineRule="auto"/>
+        <w:outlineLvl w:val="2"/>
+        <w:rPr>
+          <w:rFonts w:eastAsia="Times New Roman" w:cstheme="minorHAnsi"/>
+          <w:color w:val="36394D"/>
+          <w:sz w:val="24"/>
+          <w:szCs w:val="24"/>
+        </w:rPr>
+      </w:pPr>
       <w:r>
         <w:rPr>
           <w:rFonts w:eastAsia="Times New Roman" w:cstheme="minorHAnsi"/>
@@ -1061,6 +1074,258 @@
                     <a:xfrm>
                       <a:off x="0" y="0"/>
                       <a:ext cx="6686550" cy="3288665"/>
+                    </a:xfrm>
+                    <a:prstGeom prst="rect">
+                      <a:avLst/>
+                    </a:prstGeom>
+                  </pic:spPr>
+                </pic:pic>
+              </a:graphicData>
+            </a:graphic>
+          </wp:inline>
+        </w:drawing>
+      </w:r>
+    </w:p>
+    <w:p>
+      <w:pPr>
+        <w:shd w:val="clear" w:color="auto" w:fill="FFFFFF"/>
+        <w:spacing w:after="0" w:line="240" w:lineRule="auto"/>
+        <w:outlineLvl w:val="2"/>
+        <w:rPr>
+          <w:rFonts w:eastAsia="Times New Roman" w:cstheme="minorHAnsi"/>
+          <w:color w:val="36394D"/>
+          <w:sz w:val="24"/>
+          <w:szCs w:val="24"/>
+        </w:rPr>
+      </w:pPr>
+    </w:p>
+    <w:p>
+      <w:pPr>
+        <w:shd w:val="clear" w:color="auto" w:fill="FFFFFF"/>
+        <w:spacing w:after="0" w:line="240" w:lineRule="auto"/>
+        <w:outlineLvl w:val="2"/>
+        <w:rPr>
+          <w:rFonts w:eastAsia="Times New Roman" w:cstheme="minorHAnsi"/>
+          <w:color w:val="36394D"/>
+          <w:sz w:val="24"/>
+          <w:szCs w:val="24"/>
+        </w:rPr>
+      </w:pPr>
+      <w:r>
+        <w:rPr>
+          <w:rFonts w:eastAsia="Times New Roman" w:cstheme="minorHAnsi"/>
+          <w:color w:val="36394D"/>
+          <w:sz w:val="24"/>
+          <w:szCs w:val="24"/>
+        </w:rPr>
+        <w:drawing>
+          <wp:inline distT="0" distB="0" distL="0" distR="0" wp14:anchorId="2DBC766B" wp14:editId="7C030570">
+            <wp:extent cx="3591560" cy="2660415"/>
+            <wp:effectExtent l="0" t="0" r="8890" b="6985"/>
+            <wp:docPr id="10" name="Picture 10"/>
+            <wp:cNvGraphicFramePr>
+              <a:graphicFrameLocks xmlns:a="http://schemas.openxmlformats.org/drawingml/2006/main" noChangeAspect="1"/>
+            </wp:cNvGraphicFramePr>
+            <a:graphic xmlns:a="http://schemas.openxmlformats.org/drawingml/2006/main">
+              <a:graphicData uri="http://schemas.openxmlformats.org/drawingml/2006/picture">
+                <pic:pic xmlns:pic="http://schemas.openxmlformats.org/drawingml/2006/picture">
+                  <pic:nvPicPr>
+                    <pic:cNvPr id="1" name=""/>
+                    <pic:cNvPicPr/>
+                  </pic:nvPicPr>
+                  <pic:blipFill>
+                    <a:blip r:embed="rId13"/>
+                    <a:stretch>
+                      <a:fillRect/>
+                    </a:stretch>
+                  </pic:blipFill>
+                  <pic:spPr>
+                    <a:xfrm>
+                      <a:off x="0" y="0"/>
+                      <a:ext cx="3598373" cy="2665462"/>
+                    </a:xfrm>
+                    <a:prstGeom prst="rect">
+                      <a:avLst/>
+                    </a:prstGeom>
+                  </pic:spPr>
+                </pic:pic>
+              </a:graphicData>
+            </a:graphic>
+          </wp:inline>
+        </w:drawing>
+      </w:r>
+    </w:p>
+    <w:p>
+      <w:pPr>
+        <w:shd w:val="clear" w:color="auto" w:fill="FFFFFF"/>
+        <w:spacing w:after="0" w:line="240" w:lineRule="auto"/>
+        <w:outlineLvl w:val="2"/>
+        <w:rPr>
+          <w:rFonts w:eastAsia="Times New Roman" w:cstheme="minorHAnsi"/>
+          <w:color w:val="36394D"/>
+          <w:sz w:val="24"/>
+          <w:szCs w:val="24"/>
+        </w:rPr>
+      </w:pPr>
+      <w:r>
+        <w:rPr>
+          <w:rFonts w:eastAsia="Times New Roman" w:cstheme="minorHAnsi"/>
+          <w:color w:val="36394D"/>
+          <w:sz w:val="24"/>
+          <w:szCs w:val="24"/>
+        </w:rPr>
+        <w:lastRenderedPageBreak/>
+        <w:drawing>
+          <wp:inline distT="0" distB="0" distL="0" distR="0" wp14:anchorId="2BBD8A87" wp14:editId="4EFACD30">
+            <wp:extent cx="4226504" cy="3799840"/>
+            <wp:effectExtent l="0" t="0" r="3175" b="0"/>
+            <wp:docPr id="11" name="Picture 11"/>
+            <wp:cNvGraphicFramePr>
+              <a:graphicFrameLocks xmlns:a="http://schemas.openxmlformats.org/drawingml/2006/main" noChangeAspect="1"/>
+            </wp:cNvGraphicFramePr>
+            <a:graphic xmlns:a="http://schemas.openxmlformats.org/drawingml/2006/main">
+              <a:graphicData uri="http://schemas.openxmlformats.org/drawingml/2006/picture">
+                <pic:pic xmlns:pic="http://schemas.openxmlformats.org/drawingml/2006/picture">
+                  <pic:nvPicPr>
+                    <pic:cNvPr id="1" name=""/>
+                    <pic:cNvPicPr/>
+                  </pic:nvPicPr>
+                  <pic:blipFill>
+                    <a:blip r:embed="rId14"/>
+                    <a:stretch>
+                      <a:fillRect/>
+                    </a:stretch>
+                  </pic:blipFill>
+                  <pic:spPr>
+                    <a:xfrm>
+                      <a:off x="0" y="0"/>
+                      <a:ext cx="4228904" cy="3801998"/>
+                    </a:xfrm>
+                    <a:prstGeom prst="rect">
+                      <a:avLst/>
+                    </a:prstGeom>
+                  </pic:spPr>
+                </pic:pic>
+              </a:graphicData>
+            </a:graphic>
+          </wp:inline>
+        </w:drawing>
+      </w:r>
+    </w:p>
+    <w:p>
+      <w:pPr>
+        <w:shd w:val="clear" w:color="auto" w:fill="FFFFFF"/>
+        <w:spacing w:after="0" w:line="240" w:lineRule="auto"/>
+        <w:outlineLvl w:val="2"/>
+        <w:rPr>
+          <w:rFonts w:eastAsia="Times New Roman" w:cstheme="minorHAnsi"/>
+          <w:color w:val="36394D"/>
+          <w:sz w:val="24"/>
+          <w:szCs w:val="24"/>
+        </w:rPr>
+      </w:pPr>
+    </w:p>
+    <w:p>
+      <w:pPr>
+        <w:shd w:val="clear" w:color="auto" w:fill="FFFFFF"/>
+        <w:spacing w:after="0" w:line="240" w:lineRule="auto"/>
+        <w:outlineLvl w:val="2"/>
+        <w:rPr>
+          <w:rFonts w:eastAsia="Times New Roman" w:cstheme="minorHAnsi"/>
+          <w:color w:val="36394D"/>
+          <w:sz w:val="24"/>
+          <w:szCs w:val="24"/>
+        </w:rPr>
+      </w:pPr>
+      <w:r>
+        <w:rPr>
+          <w:rFonts w:eastAsia="Times New Roman" w:cstheme="minorHAnsi"/>
+          <w:color w:val="36394D"/>
+          <w:sz w:val="24"/>
+          <w:szCs w:val="24"/>
+        </w:rPr>
+        <w:drawing>
+          <wp:inline distT="0" distB="0" distL="0" distR="0" wp14:anchorId="19295812" wp14:editId="09B2E42A">
+            <wp:extent cx="4715458" cy="3159760"/>
+            <wp:effectExtent l="0" t="0" r="9525" b="2540"/>
+            <wp:docPr id="12" name="Picture 12"/>
+            <wp:cNvGraphicFramePr>
+              <a:graphicFrameLocks xmlns:a="http://schemas.openxmlformats.org/drawingml/2006/main" noChangeAspect="1"/>
+            </wp:cNvGraphicFramePr>
+            <a:graphic xmlns:a="http://schemas.openxmlformats.org/drawingml/2006/main">
+              <a:graphicData uri="http://schemas.openxmlformats.org/drawingml/2006/picture">
+                <pic:pic xmlns:pic="http://schemas.openxmlformats.org/drawingml/2006/picture">
+                  <pic:nvPicPr>
+                    <pic:cNvPr id="1" name=""/>
+                    <pic:cNvPicPr/>
+                  </pic:nvPicPr>
+                  <pic:blipFill>
+                    <a:blip r:embed="rId15"/>
+                    <a:stretch>
+                      <a:fillRect/>
+                    </a:stretch>
+                  </pic:blipFill>
+                  <pic:spPr>
+                    <a:xfrm>
+                      <a:off x="0" y="0"/>
+                      <a:ext cx="4718434" cy="3161754"/>
+                    </a:xfrm>
+                    <a:prstGeom prst="rect">
+                      <a:avLst/>
+                    </a:prstGeom>
+                  </pic:spPr>
+                </pic:pic>
+              </a:graphicData>
+            </a:graphic>
+          </wp:inline>
+        </w:drawing>
+      </w:r>
+    </w:p>
+    <w:p>
+      <w:pPr>
+        <w:shd w:val="clear" w:color="auto" w:fill="FFFFFF"/>
+        <w:spacing w:after="0" w:line="240" w:lineRule="auto"/>
+        <w:outlineLvl w:val="2"/>
+        <w:rPr>
+          <w:rFonts w:eastAsia="Times New Roman" w:cstheme="minorHAnsi"/>
+          <w:color w:val="36394D"/>
+          <w:sz w:val="24"/>
+          <w:szCs w:val="24"/>
+        </w:rPr>
+      </w:pPr>
+      <w:r>
+        <w:rPr>
+          <w:rFonts w:eastAsia="Times New Roman" w:cstheme="minorHAnsi"/>
+          <w:color w:val="36394D"/>
+          <w:sz w:val="24"/>
+          <w:szCs w:val="24"/>
+        </w:rPr>
+        <w:lastRenderedPageBreak/>
+        <w:drawing>
+          <wp:inline distT="0" distB="0" distL="0" distR="0" wp14:anchorId="5C121CEA" wp14:editId="3E3D60D8">
+            <wp:extent cx="6686550" cy="2880360"/>
+            <wp:effectExtent l="0" t="0" r="0" b="0"/>
+            <wp:docPr id="13" name="Picture 13"/>
+            <wp:cNvGraphicFramePr>
+              <a:graphicFrameLocks xmlns:a="http://schemas.openxmlformats.org/drawingml/2006/main" noChangeAspect="1"/>
+            </wp:cNvGraphicFramePr>
+            <a:graphic xmlns:a="http://schemas.openxmlformats.org/drawingml/2006/main">
+              <a:graphicData uri="http://schemas.openxmlformats.org/drawingml/2006/picture">
+                <pic:pic xmlns:pic="http://schemas.openxmlformats.org/drawingml/2006/picture">
+                  <pic:nvPicPr>
+                    <pic:cNvPr id="1" name=""/>
+                    <pic:cNvPicPr/>
+                  </pic:nvPicPr>
+                  <pic:blipFill>
+                    <a:blip r:embed="rId16"/>
+                    <a:stretch>
+                      <a:fillRect/>
+                    </a:stretch>
+                  </pic:blipFill>
+                  <pic:spPr>
+                    <a:xfrm>
+                      <a:off x="0" y="0"/>
+                      <a:ext cx="6686550" cy="2880360"/>
                     </a:xfrm>
                     <a:prstGeom prst="rect">
                       <a:avLst/>

</xml_diff>